<commit_message>
Changing the text for bullseye
</commit_message>
<xml_diff>
--- a/word_files/6. Bullseye.docx
+++ b/word_files/6. Bullseye.docx
@@ -27,12 +27,11 @@
     </w:p>
     <w:p>
       <w:pPr>
-        <w:ind w:left="2694"/>
+        <w:ind w:left="2410"/>
         <w:rPr>
           <w:sz w:val="32"/>
         </w:rPr>
       </w:pPr>
-      <w:bookmarkStart w:id="0" w:name="_GoBack"/>
       <w:r>
         <w:rPr>
           <w:sz w:val="32"/>
@@ -44,26 +43,108 @@
           <w:sz w:val="32"/>
         </w:rPr>
         <w:br/>
-        <w:t>Hell, awaits, for my return</w:t>
-      </w:r>
-      <w:r>
-        <w:rPr>
-          <w:sz w:val="32"/>
-        </w:rPr>
-        <w:br/>
-        <w:t>Welcome, to, eternal pain</w:t>
-      </w:r>
-      <w:r>
-        <w:rPr>
-          <w:sz w:val="32"/>
-        </w:rPr>
-        <w:br/>
-        <w:t>Sickening, awakening, will shower with death</w:t>
+      </w:r>
+      <w:r>
+        <w:rPr>
+          <w:sz w:val="32"/>
+        </w:rPr>
+        <w:t>Fire</w:t>
+      </w:r>
+      <w:r>
+        <w:rPr>
+          <w:sz w:val="32"/>
+        </w:rPr>
+        <w:t xml:space="preserve">, </w:t>
+      </w:r>
+      <w:r>
+        <w:rPr>
+          <w:sz w:val="32"/>
+        </w:rPr>
+        <w:t>burns</w:t>
+      </w:r>
+      <w:r>
+        <w:rPr>
+          <w:sz w:val="32"/>
+        </w:rPr>
+        <w:t xml:space="preserve">, </w:t>
+      </w:r>
+      <w:r>
+        <w:rPr>
+          <w:sz w:val="32"/>
+        </w:rPr>
+        <w:t>for my rise</w:t>
+      </w:r>
+      <w:r>
+        <w:rPr>
+          <w:sz w:val="32"/>
+        </w:rPr>
+        <w:br/>
+      </w:r>
+      <w:r>
+        <w:rPr>
+          <w:sz w:val="32"/>
+        </w:rPr>
+        <w:t>Hell</w:t>
+      </w:r>
+      <w:r>
+        <w:rPr>
+          <w:sz w:val="32"/>
+        </w:rPr>
+        <w:t xml:space="preserve">, </w:t>
+      </w:r>
+      <w:r>
+        <w:rPr>
+          <w:sz w:val="32"/>
+        </w:rPr>
+        <w:t>awaits</w:t>
+      </w:r>
+      <w:r>
+        <w:rPr>
+          <w:sz w:val="32"/>
+        </w:rPr>
+        <w:t xml:space="preserve">, </w:t>
+      </w:r>
+      <w:r>
+        <w:rPr>
+          <w:sz w:val="32"/>
+        </w:rPr>
+        <w:t>my return</w:t>
+      </w:r>
+      <w:r>
+        <w:rPr>
+          <w:sz w:val="32"/>
+        </w:rPr>
+        <w:br/>
+        <w:t>Hell</w:t>
+      </w:r>
+      <w:r>
+        <w:rPr>
+          <w:sz w:val="32"/>
+        </w:rPr>
+        <w:t xml:space="preserve">, </w:t>
+      </w:r>
+      <w:r>
+        <w:rPr>
+          <w:sz w:val="32"/>
+        </w:rPr>
+        <w:t>awaits</w:t>
+      </w:r>
+      <w:r>
+        <w:rPr>
+          <w:sz w:val="32"/>
+        </w:rPr>
+        <w:t xml:space="preserve">, </w:t>
+      </w:r>
+      <w:r>
+        <w:rPr>
+          <w:sz w:val="32"/>
+        </w:rPr>
+        <w:t>to see me burn</w:t>
       </w:r>
     </w:p>
     <w:p>
       <w:pPr>
-        <w:ind w:left="2694"/>
+        <w:ind w:left="2410"/>
         <w:rPr>
           <w:sz w:val="32"/>
         </w:rPr>
@@ -72,70 +153,81 @@
         <w:rPr>
           <w:sz w:val="32"/>
         </w:rPr>
-        <w:t>Sing</w:t>
-      </w:r>
-      <w:r>
-        <w:rPr>
-          <w:sz w:val="32"/>
-        </w:rPr>
-        <w:t>, sing</w:t>
-      </w:r>
-      <w:r>
-        <w:rPr>
-          <w:sz w:val="32"/>
-        </w:rPr>
-        <w:t xml:space="preserve"> free </w:t>
-      </w:r>
-      <w:r>
-        <w:rPr>
-          <w:sz w:val="32"/>
-        </w:rPr>
-        <w:t>tonight</w:t>
-      </w:r>
-      <w:r>
-        <w:rPr>
-          <w:sz w:val="32"/>
-        </w:rPr>
-        <w:br/>
-        <w:t>High, high in the sky</w:t>
-      </w:r>
-      <w:r>
-        <w:rPr>
-          <w:sz w:val="32"/>
-        </w:rPr>
-        <w:br/>
-        <w:t xml:space="preserve">Sing, </w:t>
-      </w:r>
-      <w:proofErr w:type="gramStart"/>
-      <w:r>
-        <w:rPr>
-          <w:sz w:val="32"/>
-        </w:rPr>
-        <w:t>sing my melody</w:t>
-      </w:r>
-      <w:r>
-        <w:rPr>
-          <w:sz w:val="32"/>
-        </w:rPr>
-        <w:br/>
-      </w:r>
-      <w:r>
-        <w:rPr>
-          <w:sz w:val="32"/>
-        </w:rPr>
-        <w:t>High</w:t>
-      </w:r>
-      <w:proofErr w:type="gramEnd"/>
-      <w:r>
-        <w:rPr>
-          <w:sz w:val="32"/>
-        </w:rPr>
-        <w:t>, high to remedy</w:t>
+        <w:t>Don’t you cry</w:t>
+      </w:r>
+      <w:r>
+        <w:rPr>
+          <w:sz w:val="32"/>
+        </w:rPr>
+        <w:t>,</w:t>
+      </w:r>
+      <w:r>
+        <w:rPr>
+          <w:sz w:val="32"/>
+        </w:rPr>
+        <w:t xml:space="preserve"> for my sole tonight</w:t>
+      </w:r>
+      <w:r>
+        <w:rPr>
+          <w:sz w:val="32"/>
+        </w:rPr>
+        <w:br/>
+        <w:t xml:space="preserve">Don’t you cry, </w:t>
+      </w:r>
+      <w:r>
+        <w:rPr>
+          <w:sz w:val="32"/>
+        </w:rPr>
+        <w:t>this eternal night</w:t>
+      </w:r>
+      <w:r>
+        <w:rPr>
+          <w:sz w:val="32"/>
+        </w:rPr>
+        <w:br/>
+        <w:t>Help me</w:t>
+      </w:r>
+      <w:r>
+        <w:rPr>
+          <w:sz w:val="32"/>
+        </w:rPr>
+        <w:t xml:space="preserve"> now</w:t>
+      </w:r>
+      <w:r>
+        <w:rPr>
+          <w:sz w:val="32"/>
+        </w:rPr>
+        <w:t xml:space="preserve">, </w:t>
+      </w:r>
+      <w:r>
+        <w:rPr>
+          <w:sz w:val="32"/>
+        </w:rPr>
+        <w:t xml:space="preserve">help me </w:t>
+      </w:r>
+      <w:r>
+        <w:rPr>
+          <w:sz w:val="32"/>
+        </w:rPr>
+        <w:t>find the light</w:t>
+      </w:r>
+      <w:r>
+        <w:rPr>
+          <w:sz w:val="32"/>
+        </w:rPr>
+        <w:br/>
+        <w:t xml:space="preserve">Help me now, in this blackest </w:t>
+      </w:r>
+      <w:r>
+        <w:rPr>
+          <w:sz w:val="32"/>
+        </w:rPr>
+        <w:t>white</w:t>
       </w:r>
     </w:p>
     <w:p>
       <w:pPr>
-        <w:ind w:left="2694"/>
+        <w:ind w:left="2410"/>
         <w:rPr>
           <w:sz w:val="32"/>
         </w:rPr>
@@ -175,75 +267,139 @@
           <w:sz w:val="32"/>
         </w:rPr>
         <w:br/>
-        <w:t>Seek, the enemy, punish and destroy</w:t>
-      </w:r>
-      <w:r>
-        <w:rPr>
-          <w:sz w:val="32"/>
-        </w:rPr>
-        <w:br/>
+      </w:r>
+      <w:r>
+        <w:rPr>
+          <w:sz w:val="32"/>
+        </w:rPr>
+        <w:t>Death</w:t>
+      </w:r>
+      <w:r>
+        <w:rPr>
+          <w:sz w:val="32"/>
+        </w:rPr>
+        <w:t xml:space="preserve">, </w:t>
+      </w:r>
+      <w:r>
+        <w:rPr>
+          <w:sz w:val="32"/>
+        </w:rPr>
+        <w:t>whispers</w:t>
+      </w:r>
+      <w:r>
+        <w:rPr>
+          <w:sz w:val="32"/>
+        </w:rPr>
+        <w:t xml:space="preserve">, </w:t>
+      </w:r>
+      <w:r>
+        <w:rPr>
+          <w:sz w:val="32"/>
+        </w:rPr>
+        <w:t>why are you here</w:t>
+      </w:r>
+      <w:r>
+        <w:rPr>
+          <w:sz w:val="32"/>
+        </w:rPr>
+        <w:br/>
+      </w:r>
+      <w:r>
+        <w:rPr>
+          <w:sz w:val="32"/>
+        </w:rPr>
+        <w:t>The end</w:t>
+      </w:r>
+      <w:r>
+        <w:rPr>
+          <w:sz w:val="32"/>
+        </w:rPr>
+        <w:t xml:space="preserve">, </w:t>
+      </w:r>
+      <w:r>
+        <w:rPr>
+          <w:sz w:val="32"/>
+        </w:rPr>
+        <w:t>is near</w:t>
+      </w:r>
+      <w:r>
+        <w:rPr>
+          <w:sz w:val="32"/>
+        </w:rPr>
+        <w:t xml:space="preserve">, </w:t>
+      </w:r>
+      <w:r>
+        <w:rPr>
+          <w:sz w:val="32"/>
+        </w:rPr>
+        <w:t>don’t your fear</w:t>
+      </w:r>
+      <w:r>
+        <w:rPr>
+          <w:sz w:val="32"/>
+        </w:rPr>
+        <w:br/>
+      </w:r>
+      <w:r>
+        <w:rPr>
+          <w:sz w:val="32"/>
+        </w:rPr>
+        <w:t>The end</w:t>
+      </w:r>
+      <w:r>
+        <w:rPr>
+          <w:sz w:val="32"/>
+        </w:rPr>
+        <w:t>,</w:t>
+      </w:r>
+      <w:r>
+        <w:rPr>
+          <w:sz w:val="32"/>
+        </w:rPr>
+        <w:t xml:space="preserve"> </w:t>
+      </w:r>
+      <w:r>
+        <w:rPr>
+          <w:sz w:val="32"/>
+        </w:rPr>
+        <w:t>is near</w:t>
       </w:r>
       <w:proofErr w:type="gramStart"/>
       <w:r>
         <w:rPr>
           <w:sz w:val="32"/>
         </w:rPr>
-        <w:t>From</w:t>
+        <w:t>,</w:t>
+      </w:r>
+      <w:r>
+        <w:rPr>
+          <w:sz w:val="32"/>
+        </w:rPr>
+        <w:t>(</w:t>
       </w:r>
       <w:proofErr w:type="gramEnd"/>
       <w:r>
         <w:rPr>
           <w:sz w:val="32"/>
         </w:rPr>
-        <w:t xml:space="preserve"> my will, to your kill</w:t>
-      </w:r>
-      <w:r>
-        <w:rPr>
-          <w:sz w:val="32"/>
-        </w:rPr>
-        <w:t>, let them fear my skill</w:t>
-      </w:r>
-      <w:r>
-        <w:rPr>
-          <w:sz w:val="32"/>
-        </w:rPr>
-        <w:br/>
-        <w:t>Shoot,</w:t>
-      </w:r>
-      <w:r>
-        <w:rPr>
-          <w:sz w:val="32"/>
-        </w:rPr>
-        <w:t xml:space="preserve"> the enemy, </w:t>
-      </w:r>
-      <w:r>
-        <w:rPr>
-          <w:sz w:val="32"/>
-        </w:rPr>
-        <w:t>a</w:t>
-      </w:r>
-      <w:r>
-        <w:rPr>
-          <w:sz w:val="32"/>
-        </w:rPr>
-        <w:t xml:space="preserve"> great mo</w:t>
-      </w:r>
-      <w:r>
-        <w:rPr>
-          <w:sz w:val="32"/>
-        </w:rPr>
-        <w:t>n</w:t>
-      </w:r>
-      <w:r>
-        <w:rPr>
-          <w:sz w:val="32"/>
-        </w:rPr>
-        <w:t>strosity</w:t>
+        <w:t>you are)</w:t>
+      </w:r>
+      <w:r>
+        <w:rPr>
+          <w:sz w:val="32"/>
+        </w:rPr>
+        <w:t xml:space="preserve"> </w:t>
+      </w:r>
+      <w:r>
+        <w:rPr>
+          <w:sz w:val="32"/>
+        </w:rPr>
+        <w:t>my final kill</w:t>
       </w:r>
     </w:p>
     <w:p>
       <w:pPr>
-        <w:ind w:left="2694"/>
+        <w:ind w:left="2410"/>
         <w:rPr>
           <w:sz w:val="32"/>
         </w:rPr>
@@ -252,47 +408,33 @@
         <w:rPr>
           <w:sz w:val="32"/>
         </w:rPr>
-        <w:t>Sing, sing free tonight</w:t>
-      </w:r>
-      <w:r>
-        <w:rPr>
-          <w:sz w:val="32"/>
-        </w:rPr>
-        <w:br/>
-        <w:t>High, high in the sky</w:t>
-      </w:r>
-      <w:r>
-        <w:rPr>
-          <w:sz w:val="32"/>
-        </w:rPr>
-        <w:br/>
-        <w:t xml:space="preserve">Sing, </w:t>
-      </w:r>
-      <w:proofErr w:type="gramStart"/>
-      <w:r>
-        <w:rPr>
-          <w:sz w:val="32"/>
-        </w:rPr>
-        <w:t>sing my melody</w:t>
-      </w:r>
-      <w:r>
-        <w:rPr>
-          <w:sz w:val="32"/>
-        </w:rPr>
-        <w:br/>
-        <w:t>High</w:t>
-      </w:r>
-      <w:proofErr w:type="gramEnd"/>
-      <w:r>
-        <w:rPr>
-          <w:sz w:val="32"/>
-        </w:rPr>
-        <w:t>, high to remedy</w:t>
+        <w:t>Don’t you cry, for my sole tonight</w:t>
+      </w:r>
+      <w:r>
+        <w:rPr>
+          <w:sz w:val="32"/>
+        </w:rPr>
+        <w:br/>
+        <w:t>Don’t you cry, this eternal night</w:t>
+      </w:r>
+      <w:r>
+        <w:rPr>
+          <w:sz w:val="32"/>
+        </w:rPr>
+        <w:br/>
+        <w:t>Help me now, help me find the light</w:t>
+      </w:r>
+      <w:r>
+        <w:rPr>
+          <w:sz w:val="32"/>
+        </w:rPr>
+        <w:br/>
+        <w:t>Help me now, in this blackest white</w:t>
       </w:r>
     </w:p>
     <w:p>
       <w:pPr>
-        <w:ind w:left="2694"/>
+        <w:ind w:left="2410"/>
         <w:rPr>
           <w:sz w:val="32"/>
         </w:rPr>
@@ -301,44 +443,51 @@
         <w:rPr>
           <w:sz w:val="32"/>
         </w:rPr>
-        <w:t>Sing, sing free tonight</w:t>
-      </w:r>
-      <w:r>
-        <w:rPr>
-          <w:sz w:val="32"/>
-        </w:rPr>
-        <w:br/>
-        <w:t>High, high in the sky</w:t>
-      </w:r>
-      <w:r>
-        <w:rPr>
-          <w:sz w:val="32"/>
-        </w:rPr>
-        <w:br/>
-        <w:t xml:space="preserve">Sing, </w:t>
-      </w:r>
-      <w:proofErr w:type="gramStart"/>
-      <w:r>
-        <w:rPr>
-          <w:sz w:val="32"/>
-        </w:rPr>
-        <w:t>sing my melody</w:t>
-      </w:r>
-      <w:r>
-        <w:rPr>
-          <w:sz w:val="32"/>
-        </w:rPr>
-        <w:br/>
-        <w:t>High</w:t>
-      </w:r>
-      <w:proofErr w:type="gramEnd"/>
-      <w:r>
-        <w:rPr>
-          <w:sz w:val="32"/>
-        </w:rPr>
-        <w:t>, high to remedy</w:t>
-      </w:r>
+        <w:t>And so my fall I see, even though I fought eternally</w:t>
+      </w:r>
+    </w:p>
+    <w:p>
+      <w:pPr>
+        <w:ind w:left="2410"/>
+        <w:rPr>
+          <w:sz w:val="32"/>
+        </w:rPr>
+      </w:pPr>
+      <w:r>
+        <w:rPr>
+          <w:sz w:val="32"/>
+        </w:rPr>
+        <w:t>Don’t you cry, for my sole tonight</w:t>
+      </w:r>
+      <w:r>
+        <w:rPr>
+          <w:sz w:val="32"/>
+        </w:rPr>
+        <w:br/>
+        <w:t>Don’t you cry, this eternal night</w:t>
+      </w:r>
+      <w:r>
+        <w:rPr>
+          <w:sz w:val="32"/>
+        </w:rPr>
+        <w:br/>
+        <w:t>Help me now, help me find the light</w:t>
+      </w:r>
+      <w:r>
+        <w:rPr>
+          <w:sz w:val="32"/>
+        </w:rPr>
+        <w:br/>
+        <w:t xml:space="preserve">Help me now, </w:t>
+      </w:r>
+      <w:bookmarkStart w:id="0" w:name="_GoBack"/>
       <w:bookmarkEnd w:id="0"/>
+      <w:r>
+        <w:rPr>
+          <w:sz w:val="32"/>
+        </w:rPr>
+        <w:t>in this blackest white</w:t>
+      </w:r>
     </w:p>
     <w:sectPr>
       <w:pgSz w:w="11906" w:h="16838"/>

</xml_diff>